<commit_message>
Cambios en el UML con respecto a lo que nos dijo Aurelio(Clase categoria y relacion) y cambios en el documento de analisis.
</commit_message>
<xml_diff>
--- a/Documentacion/Vision y Alcance UPOWOOD.docx
+++ b/Documentacion/Vision y Alcance UPOWOOD.docx
@@ -642,13 +642,8 @@
               <w:jc w:val="center"/>
             </w:pPr>
             <w:r>
-              <w:t xml:space="preserve">Arturo López-Damas </w:t>
-            </w:r>
-            <w:proofErr w:type="spellStart"/>
-            <w:r>
-              <w:t>Oliveres</w:t>
-            </w:r>
-            <w:proofErr w:type="spellEnd"/>
+              <w:t>Arturo López-Damas Oliveres</w:t>
+            </w:r>
           </w:p>
           <w:p>
             <w:pPr>
@@ -1774,25 +1769,7 @@
                 <w:sz w:val="24"/>
                 <w:szCs w:val="24"/>
               </w:rPr>
-              <w:t>Correcciones del apartado “</w:t>
-            </w:r>
-            <w:proofErr w:type="spellStart"/>
-            <w:r>
-              <w:rPr>
-                <w:rFonts w:ascii="Arial Narrow" w:eastAsia="Arial Narrow" w:hAnsi="Arial Narrow" w:cs="Arial Narrow"/>
-                <w:sz w:val="24"/>
-                <w:szCs w:val="24"/>
-              </w:rPr>
-              <w:t>Stakeholders</w:t>
-            </w:r>
-            <w:proofErr w:type="spellEnd"/>
-            <w:r>
-              <w:rPr>
-                <w:rFonts w:ascii="Arial Narrow" w:eastAsia="Arial Narrow" w:hAnsi="Arial Narrow" w:cs="Arial Narrow"/>
-                <w:sz w:val="24"/>
-                <w:szCs w:val="24"/>
-              </w:rPr>
-              <w:t>”:</w:t>
+              <w:t>Correcciones del apartado “Stakeholders”:</w:t>
             </w:r>
           </w:p>
           <w:p>
@@ -2394,6 +2371,75 @@
                 <w:szCs w:val="24"/>
               </w:rPr>
               <w:t>05/11/2020</w:t>
+            </w:r>
+          </w:p>
+        </w:tc>
+      </w:tr>
+      <w:tr>
+        <w:tc>
+          <w:tcPr>
+            <w:tcW w:w="1545" w:type="dxa"/>
+          </w:tcPr>
+          <w:p>
+            <w:pPr>
+              <w:rPr>
+                <w:rFonts w:ascii="Arial Narrow" w:eastAsia="Arial Narrow" w:hAnsi="Arial Narrow" w:cs="Arial Narrow"/>
+                <w:sz w:val="24"/>
+                <w:szCs w:val="24"/>
+              </w:rPr>
+            </w:pPr>
+            <w:r>
+              <w:rPr>
+                <w:rFonts w:ascii="Arial Narrow" w:eastAsia="Arial Narrow" w:hAnsi="Arial Narrow" w:cs="Arial Narrow"/>
+                <w:sz w:val="24"/>
+                <w:szCs w:val="24"/>
+              </w:rPr>
+              <w:t>3.1</w:t>
+            </w:r>
+          </w:p>
+        </w:tc>
+        <w:tc>
+          <w:tcPr>
+            <w:tcW w:w="4440" w:type="dxa"/>
+          </w:tcPr>
+          <w:p>
+            <w:pPr>
+              <w:rPr>
+                <w:rFonts w:ascii="Arial Narrow" w:eastAsia="Arial Narrow" w:hAnsi="Arial Narrow" w:cs="Arial Narrow"/>
+                <w:sz w:val="24"/>
+                <w:szCs w:val="24"/>
+              </w:rPr>
+            </w:pPr>
+            <w:r>
+              <w:rPr>
+                <w:rFonts w:ascii="Arial Narrow" w:eastAsia="Arial Narrow" w:hAnsi="Arial Narrow" w:cs="Arial Narrow"/>
+                <w:sz w:val="24"/>
+                <w:szCs w:val="24"/>
+              </w:rPr>
+              <w:t xml:space="preserve">Cambios UML. Eliminado clase Modelo y añadido clase Categoría. También se han actualizado las relaciones con Producto, Madera y Categoría. Además, se ha eliminado un comentario  </w:t>
+            </w:r>
+          </w:p>
+        </w:tc>
+        <w:tc>
+          <w:tcPr>
+            <w:tcW w:w="2265" w:type="dxa"/>
+          </w:tcPr>
+          <w:p>
+            <w:pPr>
+              <w:rPr>
+                <w:rFonts w:ascii="Arial Narrow" w:eastAsia="Arial Narrow" w:hAnsi="Arial Narrow" w:cs="Arial Narrow"/>
+                <w:sz w:val="24"/>
+                <w:szCs w:val="24"/>
+                <w:u w:val="single"/>
+              </w:rPr>
+            </w:pPr>
+            <w:r>
+              <w:rPr>
+                <w:rFonts w:ascii="Arial Narrow" w:eastAsia="Arial Narrow" w:hAnsi="Arial Narrow" w:cs="Arial Narrow"/>
+                <w:sz w:val="24"/>
+                <w:szCs w:val="24"/>
+              </w:rPr>
+              <w:t>16/11/2020</w:t>
             </w:r>
           </w:p>
         </w:tc>
@@ -3256,27 +3302,7 @@
           <w:sz w:val="24"/>
           <w:szCs w:val="24"/>
         </w:rPr>
-        <w:t xml:space="preserve">Un sector formado por </w:t>
-      </w:r>
-      <w:proofErr w:type="spellStart"/>
-      <w:r>
-        <w:rPr>
-          <w:rFonts w:ascii="Arial Narrow" w:eastAsia="Arial Narrow" w:hAnsi="Arial Narrow" w:cs="Arial Narrow"/>
-          <w:b/>
-          <w:sz w:val="24"/>
-          <w:szCs w:val="24"/>
-        </w:rPr>
-        <w:t>PYMEs</w:t>
-      </w:r>
-      <w:proofErr w:type="spellEnd"/>
-      <w:r>
-        <w:rPr>
-          <w:rFonts w:ascii="Arial Narrow" w:eastAsia="Arial Narrow" w:hAnsi="Arial Narrow" w:cs="Arial Narrow"/>
-          <w:b/>
-          <w:sz w:val="24"/>
-          <w:szCs w:val="24"/>
-        </w:rPr>
-        <w:t xml:space="preserve">. </w:t>
+        <w:t xml:space="preserve">Un sector formado por PYMEs. </w:t>
       </w:r>
       <w:r>
         <w:rPr>
@@ -3310,27 +3336,7 @@
           <w:sz w:val="24"/>
           <w:szCs w:val="24"/>
         </w:rPr>
-        <w:t xml:space="preserve">Dificultades para las </w:t>
-      </w:r>
-      <w:proofErr w:type="spellStart"/>
-      <w:r>
-        <w:rPr>
-          <w:rFonts w:ascii="Arial Narrow" w:eastAsia="Arial Narrow" w:hAnsi="Arial Narrow" w:cs="Arial Narrow"/>
-          <w:b/>
-          <w:sz w:val="24"/>
-          <w:szCs w:val="24"/>
-        </w:rPr>
-        <w:t>PYMEs</w:t>
-      </w:r>
-      <w:proofErr w:type="spellEnd"/>
-      <w:r>
-        <w:rPr>
-          <w:rFonts w:ascii="Arial Narrow" w:eastAsia="Arial Narrow" w:hAnsi="Arial Narrow" w:cs="Arial Narrow"/>
-          <w:b/>
-          <w:sz w:val="24"/>
-          <w:szCs w:val="24"/>
-        </w:rPr>
-        <w:t xml:space="preserve">. </w:t>
+        <w:t xml:space="preserve">Dificultades para las PYMEs. </w:t>
       </w:r>
       <w:r>
         <w:rPr>
@@ -3339,27 +3345,7 @@
           <w:sz w:val="24"/>
           <w:szCs w:val="24"/>
         </w:rPr>
-        <w:t xml:space="preserve">La región europea registra un descenso en la producción de muebles a escala mundial, pasando de ser la región con mayor producción mundial a situarse en segundo puesto. Esto afecta directamente a la producción nacional y en consecuencia el número de </w:t>
-      </w:r>
-      <w:proofErr w:type="spellStart"/>
-      <w:r>
-        <w:rPr>
-          <w:rFonts w:ascii="Arial Narrow" w:eastAsia="Arial Narrow" w:hAnsi="Arial Narrow" w:cs="Arial Narrow"/>
-          <w:bCs/>
-          <w:sz w:val="24"/>
-          <w:szCs w:val="24"/>
-        </w:rPr>
-        <w:t>PYMEs</w:t>
-      </w:r>
-      <w:proofErr w:type="spellEnd"/>
-      <w:r>
-        <w:rPr>
-          <w:rFonts w:ascii="Arial Narrow" w:eastAsia="Arial Narrow" w:hAnsi="Arial Narrow" w:cs="Arial Narrow"/>
-          <w:bCs/>
-          <w:sz w:val="24"/>
-          <w:szCs w:val="24"/>
-        </w:rPr>
-        <w:t xml:space="preserve"> se redujo en un 30% en el sector.</w:t>
+        <w:t>La región europea registra un descenso en la producción de muebles a escala mundial, pasando de ser la región con mayor producción mundial a situarse en segundo puesto. Esto afecta directamente a la producción nacional y en consecuencia el número de PYMEs se redujo en un 30% en el sector.</w:t>
       </w:r>
     </w:p>
     <w:p>
@@ -3399,27 +3385,7 @@
           <w:sz w:val="24"/>
           <w:szCs w:val="24"/>
         </w:rPr>
-        <w:t xml:space="preserve">Para hacer frente a las dificultades que representa actualmente el sector creemos que puede jugar un papel crucial un sistema ERP, focalizado en las necesidades de las empresas del sector de la madera y que sirva para aquellas </w:t>
-      </w:r>
-      <w:proofErr w:type="spellStart"/>
-      <w:r>
-        <w:rPr>
-          <w:rFonts w:ascii="Arial Narrow" w:eastAsia="Arial Narrow" w:hAnsi="Arial Narrow" w:cs="Arial Narrow"/>
-          <w:bCs/>
-          <w:sz w:val="24"/>
-          <w:szCs w:val="24"/>
-        </w:rPr>
-        <w:t>PYMEs</w:t>
-      </w:r>
-      <w:proofErr w:type="spellEnd"/>
-      <w:r>
-        <w:rPr>
-          <w:rFonts w:ascii="Arial Narrow" w:eastAsia="Arial Narrow" w:hAnsi="Arial Narrow" w:cs="Arial Narrow"/>
-          <w:bCs/>
-          <w:sz w:val="24"/>
-          <w:szCs w:val="24"/>
-        </w:rPr>
-        <w:t xml:space="preserve"> que no cuentan con un ERP. </w:t>
+        <w:t xml:space="preserve">Para hacer frente a las dificultades que representa actualmente el sector creemos que puede jugar un papel crucial un sistema ERP, focalizado en las necesidades de las empresas del sector de la madera y que sirva para aquellas PYMEs que no cuentan con un ERP. </w:t>
       </w:r>
     </w:p>
     <w:p>
@@ -3843,52 +3809,24 @@
           <w:sz w:val="24"/>
           <w:szCs w:val="24"/>
         </w:rPr>
-        <w:t xml:space="preserve">Vamos a desarrollar un Módulo personalizado en un sistema ERP con el objetivo que realice las funcionalidades para las que está diseñado. Utilizaremos </w:t>
+        <w:t>Vamos a desarrollar un Módulo personalizado en un sistema ERP con el objetivo que realice las funcionalidades para las que está diseñado. Utilizaremos Odoo por ser un ERP de código abierto y porque dispone de una interfaz web.</w:t>
       </w:r>
-      <w:proofErr w:type="spellStart"/>
+    </w:p>
+    <w:p>
+      <w:pPr>
+        <w:rPr>
+          <w:rFonts w:ascii="Arial Narrow" w:eastAsia="Arial Narrow" w:hAnsi="Arial Narrow" w:cs="Arial Narrow"/>
+          <w:sz w:val="24"/>
+          <w:szCs w:val="24"/>
+        </w:rPr>
+      </w:pPr>
       <w:r>
         <w:rPr>
           <w:rFonts w:ascii="Arial Narrow" w:eastAsia="Arial Narrow" w:hAnsi="Arial Narrow" w:cs="Arial Narrow"/>
           <w:sz w:val="24"/>
           <w:szCs w:val="24"/>
         </w:rPr>
-        <w:t>Odoo</w:t>
-      </w:r>
-      <w:proofErr w:type="spellEnd"/>
-      <w:r>
-        <w:rPr>
-          <w:rFonts w:ascii="Arial Narrow" w:eastAsia="Arial Narrow" w:hAnsi="Arial Narrow" w:cs="Arial Narrow"/>
-          <w:sz w:val="24"/>
-          <w:szCs w:val="24"/>
-        </w:rPr>
-        <w:t xml:space="preserve"> por ser un ERP de código abierto y porque dispone de una interfaz web.</w:t>
-      </w:r>
-    </w:p>
-    <w:p>
-      <w:pPr>
-        <w:rPr>
-          <w:rFonts w:ascii="Arial Narrow" w:eastAsia="Arial Narrow" w:hAnsi="Arial Narrow" w:cs="Arial Narrow"/>
-          <w:sz w:val="24"/>
-          <w:szCs w:val="24"/>
-        </w:rPr>
-      </w:pPr>
-      <w:proofErr w:type="gramStart"/>
-      <w:r>
-        <w:rPr>
-          <w:rFonts w:ascii="Arial Narrow" w:eastAsia="Arial Narrow" w:hAnsi="Arial Narrow" w:cs="Arial Narrow"/>
-          <w:sz w:val="24"/>
-          <w:szCs w:val="24"/>
-        </w:rPr>
-        <w:t>El objetivo a conseguir</w:t>
-      </w:r>
-      <w:proofErr w:type="gramEnd"/>
-      <w:r>
-        <w:rPr>
-          <w:rFonts w:ascii="Arial Narrow" w:eastAsia="Arial Narrow" w:hAnsi="Arial Narrow" w:cs="Arial Narrow"/>
-          <w:sz w:val="24"/>
-          <w:szCs w:val="24"/>
-        </w:rPr>
-        <w:t xml:space="preserve"> con este software es gestionar las ventas de productos realizados a partir de madera, así como su envío y devolución. Todo esto acompañado de una gestión del stock de producto, materiales para su fabricación y compra de materiales a partir de nuestros proveedores.</w:t>
+        <w:t>El objetivo a conseguir con este software es gestionar las ventas de productos realizados a partir de madera, así como su envío y devolución. Todo esto acompañado de una gestión del stock de producto, materiales para su fabricación y compra de materiales a partir de nuestros proveedores.</w:t>
       </w:r>
     </w:p>
     <w:p>
@@ -4289,7 +4227,6 @@
               </w:rPr>
               <w:t xml:space="preserve">GRUPO </w:t>
             </w:r>
-            <w:proofErr w:type="spellStart"/>
             <w:r>
               <w:rPr>
                 <w:rFonts w:ascii="Arial Narrow" w:eastAsia="Arial Narrow" w:hAnsi="Arial Narrow" w:cs="Arial Narrow"/>
@@ -4297,17 +4234,7 @@
                 <w:sz w:val="24"/>
                 <w:szCs w:val="24"/>
               </w:rPr>
-              <w:t>nº</w:t>
-            </w:r>
-            <w:proofErr w:type="spellEnd"/>
-            <w:r>
-              <w:rPr>
-                <w:rFonts w:ascii="Arial Narrow" w:eastAsia="Arial Narrow" w:hAnsi="Arial Narrow" w:cs="Arial Narrow"/>
-                <w:i/>
-                <w:sz w:val="24"/>
-                <w:szCs w:val="24"/>
-              </w:rPr>
-              <w:t xml:space="preserve"> 1</w:t>
+              <w:t>nº 1</w:t>
             </w:r>
           </w:p>
         </w:tc>
@@ -4936,7 +4863,6 @@
               </w:rPr>
               <w:t xml:space="preserve">GRUPO </w:t>
             </w:r>
-            <w:proofErr w:type="spellStart"/>
             <w:r>
               <w:rPr>
                 <w:rFonts w:ascii="Arial Narrow" w:eastAsia="Arial Narrow" w:hAnsi="Arial Narrow" w:cs="Arial Narrow"/>
@@ -4944,17 +4870,7 @@
                 <w:sz w:val="24"/>
                 <w:szCs w:val="24"/>
               </w:rPr>
-              <w:t>nº</w:t>
-            </w:r>
-            <w:proofErr w:type="spellEnd"/>
-            <w:r>
-              <w:rPr>
-                <w:rFonts w:ascii="Arial Narrow" w:eastAsia="Arial Narrow" w:hAnsi="Arial Narrow" w:cs="Arial Narrow"/>
-                <w:i/>
-                <w:sz w:val="24"/>
-                <w:szCs w:val="24"/>
-              </w:rPr>
-              <w:t xml:space="preserve"> 1</w:t>
+              <w:t>nº 1</w:t>
             </w:r>
           </w:p>
         </w:tc>
@@ -5574,7 +5490,6 @@
               </w:rPr>
               <w:t xml:space="preserve">GRUPO </w:t>
             </w:r>
-            <w:proofErr w:type="spellStart"/>
             <w:r>
               <w:rPr>
                 <w:rFonts w:ascii="Arial Narrow" w:eastAsia="Arial Narrow" w:hAnsi="Arial Narrow" w:cs="Arial Narrow"/>
@@ -5582,17 +5497,7 @@
                 <w:sz w:val="24"/>
                 <w:szCs w:val="24"/>
               </w:rPr>
-              <w:t>nº</w:t>
-            </w:r>
-            <w:proofErr w:type="spellEnd"/>
-            <w:r>
-              <w:rPr>
-                <w:rFonts w:ascii="Arial Narrow" w:eastAsia="Arial Narrow" w:hAnsi="Arial Narrow" w:cs="Arial Narrow"/>
-                <w:i/>
-                <w:sz w:val="24"/>
-                <w:szCs w:val="24"/>
-              </w:rPr>
-              <w:t xml:space="preserve"> 1</w:t>
+              <w:t>nº 1</w:t>
             </w:r>
           </w:p>
         </w:tc>
@@ -6224,7 +6129,6 @@
               </w:rPr>
               <w:t xml:space="preserve">GRUPO </w:t>
             </w:r>
-            <w:proofErr w:type="spellStart"/>
             <w:r>
               <w:rPr>
                 <w:rFonts w:ascii="Arial Narrow" w:eastAsia="Arial Narrow" w:hAnsi="Arial Narrow" w:cs="Arial Narrow"/>
@@ -6232,17 +6136,7 @@
                 <w:sz w:val="24"/>
                 <w:szCs w:val="24"/>
               </w:rPr>
-              <w:t>nº</w:t>
-            </w:r>
-            <w:proofErr w:type="spellEnd"/>
-            <w:r>
-              <w:rPr>
-                <w:rFonts w:ascii="Arial Narrow" w:eastAsia="Arial Narrow" w:hAnsi="Arial Narrow" w:cs="Arial Narrow"/>
-                <w:i/>
-                <w:sz w:val="24"/>
-                <w:szCs w:val="24"/>
-              </w:rPr>
-              <w:t xml:space="preserve"> 1</w:t>
+              <w:t>nº 1</w:t>
             </w:r>
           </w:p>
         </w:tc>
@@ -6857,7 +6751,6 @@
               </w:rPr>
               <w:t xml:space="preserve">GRUPO </w:t>
             </w:r>
-            <w:proofErr w:type="spellStart"/>
             <w:r>
               <w:rPr>
                 <w:rFonts w:ascii="Arial Narrow" w:eastAsia="Arial Narrow" w:hAnsi="Arial Narrow" w:cs="Arial Narrow"/>
@@ -6865,17 +6758,7 @@
                 <w:sz w:val="24"/>
                 <w:szCs w:val="24"/>
               </w:rPr>
-              <w:t>nº</w:t>
-            </w:r>
-            <w:proofErr w:type="spellEnd"/>
-            <w:r>
-              <w:rPr>
-                <w:rFonts w:ascii="Arial Narrow" w:eastAsia="Arial Narrow" w:hAnsi="Arial Narrow" w:cs="Arial Narrow"/>
-                <w:i/>
-                <w:sz w:val="24"/>
-                <w:szCs w:val="24"/>
-              </w:rPr>
-              <w:t xml:space="preserve"> 1</w:t>
+              <w:t>nº 1</w:t>
             </w:r>
           </w:p>
         </w:tc>
@@ -7526,7 +7409,6 @@
               </w:rPr>
               <w:t xml:space="preserve">GRUPO </w:t>
             </w:r>
-            <w:proofErr w:type="spellStart"/>
             <w:r>
               <w:rPr>
                 <w:rFonts w:ascii="Arial Narrow" w:eastAsia="Arial Narrow" w:hAnsi="Arial Narrow" w:cs="Arial Narrow"/>
@@ -7534,17 +7416,7 @@
                 <w:sz w:val="24"/>
                 <w:szCs w:val="24"/>
               </w:rPr>
-              <w:t>nº</w:t>
-            </w:r>
-            <w:proofErr w:type="spellEnd"/>
-            <w:r>
-              <w:rPr>
-                <w:rFonts w:ascii="Arial Narrow" w:eastAsia="Arial Narrow" w:hAnsi="Arial Narrow" w:cs="Arial Narrow"/>
-                <w:i/>
-                <w:sz w:val="24"/>
-                <w:szCs w:val="24"/>
-              </w:rPr>
-              <w:t xml:space="preserve"> 1</w:t>
+              <w:t>nº 1</w:t>
             </w:r>
           </w:p>
         </w:tc>
@@ -8094,27 +7966,7 @@
                 <w:sz w:val="24"/>
                 <w:szCs w:val="24"/>
               </w:rPr>
-              <w:t xml:space="preserve">El sistema debe cumplir requisitos de confidencialidad debido a que trabajamos con datos </w:t>
-            </w:r>
-            <w:proofErr w:type="gramStart"/>
-            <w:r>
-              <w:rPr>
-                <w:rFonts w:ascii="Arial Narrow" w:eastAsia="Arial Narrow" w:hAnsi="Arial Narrow" w:cs="Arial Narrow"/>
-                <w:i/>
-                <w:sz w:val="24"/>
-                <w:szCs w:val="24"/>
-              </w:rPr>
-              <w:t>personales</w:t>
-            </w:r>
-            <w:proofErr w:type="gramEnd"/>
-            <w:r>
-              <w:rPr>
-                <w:rFonts w:ascii="Arial Narrow" w:eastAsia="Arial Narrow" w:hAnsi="Arial Narrow" w:cs="Arial Narrow"/>
-                <w:i/>
-                <w:sz w:val="24"/>
-                <w:szCs w:val="24"/>
-              </w:rPr>
-              <w:t xml:space="preserve"> además, debe ser acorde a la normativa actual Ley Orgánica de Protección de Datos (LOPD).</w:t>
+              <w:t>El sistema debe cumplir requisitos de confidencialidad debido a que trabajamos con datos personales además, debe ser acorde a la normativa actual Ley Orgánica de Protección de Datos (LOPD).</w:t>
             </w:r>
           </w:p>
           <w:p>
@@ -8943,27 +8795,7 @@
                 <w:sz w:val="24"/>
                 <w:szCs w:val="24"/>
               </w:rPr>
-              <w:t xml:space="preserve">El sistema debe presentar una interfaz intuitiva y sencilla para nuevos usuarios, para ello utilizaremos los módulos de </w:t>
-            </w:r>
-            <w:proofErr w:type="spellStart"/>
-            <w:r>
-              <w:rPr>
-                <w:rFonts w:ascii="Arial Narrow" w:eastAsia="Arial Narrow" w:hAnsi="Arial Narrow" w:cs="Arial Narrow"/>
-                <w:i/>
-                <w:sz w:val="24"/>
-                <w:szCs w:val="24"/>
-              </w:rPr>
-              <w:t>Odoo</w:t>
-            </w:r>
-            <w:proofErr w:type="spellEnd"/>
-            <w:r>
-              <w:rPr>
-                <w:rFonts w:ascii="Arial Narrow" w:eastAsia="Arial Narrow" w:hAnsi="Arial Narrow" w:cs="Arial Narrow"/>
-                <w:i/>
-                <w:sz w:val="24"/>
-                <w:szCs w:val="24"/>
-              </w:rPr>
-              <w:t>.</w:t>
+              <w:t>El sistema debe presentar una interfaz intuitiva y sencilla para nuevos usuarios, para ello utilizaremos los módulos de Odoo.</w:t>
             </w:r>
           </w:p>
         </w:tc>
@@ -9771,27 +9603,7 @@
                 <w:sz w:val="24"/>
                 <w:szCs w:val="24"/>
               </w:rPr>
-              <w:t xml:space="preserve">El sistema debe ser accesible para usuarios con falta de </w:t>
-            </w:r>
-            <w:proofErr w:type="gramStart"/>
-            <w:r>
-              <w:rPr>
-                <w:rFonts w:ascii="Arial Narrow" w:eastAsia="Arial Narrow" w:hAnsi="Arial Narrow" w:cs="Arial Narrow"/>
-                <w:i/>
-                <w:sz w:val="24"/>
-                <w:szCs w:val="24"/>
-              </w:rPr>
-              <w:t>visión</w:t>
-            </w:r>
-            <w:proofErr w:type="gramEnd"/>
-            <w:r>
-              <w:rPr>
-                <w:rFonts w:ascii="Arial Narrow" w:eastAsia="Arial Narrow" w:hAnsi="Arial Narrow" w:cs="Arial Narrow"/>
-                <w:i/>
-                <w:sz w:val="24"/>
-                <w:szCs w:val="24"/>
-              </w:rPr>
-              <w:t xml:space="preserve"> por tanto, debe contar con ajustes de aumento de letra en todas las pantallas.</w:t>
+              <w:t>El sistema debe ser accesible para usuarios con falta de visión por tanto, debe contar con ajustes de aumento de letra en todas las pantallas.</w:t>
             </w:r>
           </w:p>
         </w:tc>
@@ -9997,7 +9809,6 @@
         </w:rPr>
         <w:t xml:space="preserve">El sistema “UPOWOOD” cumple con todos los requisitos funcionales y no funcionales actuales para la correcta gestión de empresas </w:t>
       </w:r>
-      <w:proofErr w:type="spellStart"/>
       <w:r>
         <w:rPr>
           <w:rFonts w:ascii="Arial Narrow" w:hAnsi="Arial Narrow"/>
@@ -10012,16 +9823,7 @@
           <w:sz w:val="24"/>
           <w:szCs w:val="24"/>
         </w:rPr>
-        <w:t>s</w:t>
-      </w:r>
-      <w:proofErr w:type="spellEnd"/>
-      <w:r>
-        <w:rPr>
-          <w:rFonts w:ascii="Arial Narrow" w:hAnsi="Arial Narrow"/>
-          <w:sz w:val="24"/>
-          <w:szCs w:val="24"/>
-        </w:rPr>
-        <w:t xml:space="preserve"> que no cuentan con un software especializado en la gestión de empresas.</w:t>
+        <w:t>s que no cuentan con un software especializado en la gestión de empresas.</w:t>
       </w:r>
     </w:p>
     <w:p>
@@ -10235,18 +10037,8 @@
           <w:sz w:val="24"/>
           <w:szCs w:val="24"/>
         </w:rPr>
-        <w:t xml:space="preserve"> back-</w:t>
+        <w:t xml:space="preserve"> back-end</w:t>
       </w:r>
-      <w:proofErr w:type="spellStart"/>
-      <w:r>
-        <w:rPr>
-          <w:rFonts w:ascii="Arial Narrow" w:hAnsi="Arial Narrow"/>
-          <w:sz w:val="24"/>
-          <w:szCs w:val="24"/>
-        </w:rPr>
-        <w:t>end</w:t>
-      </w:r>
-      <w:proofErr w:type="spellEnd"/>
       <w:r>
         <w:rPr>
           <w:rFonts w:ascii="Arial Narrow" w:hAnsi="Arial Narrow"/>
@@ -10293,17 +10085,7 @@
           <w:szCs w:val="24"/>
           <w:lang w:val="en-GB"/>
         </w:rPr>
-        <w:t xml:space="preserve">1 </w:t>
-      </w:r>
-      <w:proofErr w:type="spellStart"/>
-      <w:r>
-        <w:rPr>
-          <w:rFonts w:ascii="Arial Narrow" w:hAnsi="Arial Narrow"/>
-          <w:sz w:val="24"/>
-          <w:szCs w:val="24"/>
-          <w:lang w:val="en-GB"/>
-        </w:rPr>
-        <w:t>p</w:t>
+        <w:t>1 p</w:t>
       </w:r>
       <w:r>
         <w:rPr>
@@ -10312,17 +10094,7 @@
           <w:szCs w:val="24"/>
           <w:lang w:val="en-GB"/>
         </w:rPr>
-        <w:t>rogramador</w:t>
-      </w:r>
-      <w:proofErr w:type="spellEnd"/>
-      <w:r>
-        <w:rPr>
-          <w:rFonts w:ascii="Arial Narrow" w:hAnsi="Arial Narrow"/>
-          <w:sz w:val="24"/>
-          <w:szCs w:val="24"/>
-          <w:lang w:val="en-GB"/>
-        </w:rPr>
-        <w:t xml:space="preserve"> front-end</w:t>
+        <w:t>rogramador front-end</w:t>
       </w:r>
       <w:r>
         <w:rPr>
@@ -10621,43 +10393,7 @@
           <w:sz w:val="24"/>
           <w:szCs w:val="24"/>
         </w:rPr>
-        <w:t xml:space="preserve">s con sus vistas </w:t>
-      </w:r>
-      <w:proofErr w:type="spellStart"/>
-      <w:r>
-        <w:rPr>
-          <w:rFonts w:ascii="Arial Narrow" w:hAnsi="Arial Narrow"/>
-          <w:sz w:val="24"/>
-          <w:szCs w:val="24"/>
-        </w:rPr>
-        <w:t>Tree</w:t>
-      </w:r>
-      <w:proofErr w:type="spellEnd"/>
-      <w:r>
-        <w:rPr>
-          <w:rFonts w:ascii="Arial Narrow" w:hAnsi="Arial Narrow"/>
-          <w:sz w:val="24"/>
-          <w:szCs w:val="24"/>
-        </w:rPr>
-        <w:t xml:space="preserve"> y </w:t>
-      </w:r>
-      <w:proofErr w:type="spellStart"/>
-      <w:r>
-        <w:rPr>
-          <w:rFonts w:ascii="Arial Narrow" w:hAnsi="Arial Narrow"/>
-          <w:sz w:val="24"/>
-          <w:szCs w:val="24"/>
-        </w:rPr>
-        <w:t>Form</w:t>
-      </w:r>
-      <w:proofErr w:type="spellEnd"/>
-      <w:r>
-        <w:rPr>
-          <w:rFonts w:ascii="Arial Narrow" w:hAnsi="Arial Narrow"/>
-          <w:sz w:val="24"/>
-          <w:szCs w:val="24"/>
-        </w:rPr>
-        <w:t xml:space="preserve"> y vistas avanzadas. </w:t>
+        <w:t xml:space="preserve">s con sus vistas Tree y Form y vistas avanzadas. </w:t>
       </w:r>
       <w:r>
         <w:rPr>
@@ -11301,7 +11037,6 @@
             </w:rPr>
             <w:t xml:space="preserve">GRUPO </w:t>
           </w:r>
-          <w:proofErr w:type="spellStart"/>
           <w:r>
             <w:rPr>
               <w:rFonts w:ascii="Arial Narrow" w:eastAsia="Arial Narrow" w:hAnsi="Arial Narrow" w:cs="Arial Narrow"/>
@@ -11310,18 +11045,7 @@
               <w:sz w:val="20"/>
               <w:szCs w:val="20"/>
             </w:rPr>
-            <w:t>nº</w:t>
-          </w:r>
-          <w:proofErr w:type="spellEnd"/>
-          <w:r>
-            <w:rPr>
-              <w:rFonts w:ascii="Arial Narrow" w:eastAsia="Arial Narrow" w:hAnsi="Arial Narrow" w:cs="Arial Narrow"/>
-              <w:i/>
-              <w:color w:val="000000"/>
-              <w:sz w:val="20"/>
-              <w:szCs w:val="20"/>
-            </w:rPr>
-            <w:t xml:space="preserve"> </w:t>
+            <w:t xml:space="preserve">nº </w:t>
           </w:r>
           <w:r>
             <w:rPr>

</xml_diff>